<commit_message>
added to the GDD and bibiliography
</commit_message>
<xml_diff>
--- a/Assets/Documentation/GDD_3D_Group3_Archery3D.docx
+++ b/Assets/Documentation/GDD_3D_Group3_Archery3D.docx
@@ -333,14 +333,6 @@
           <w:szCs w:val="22"/>
         </w:rPr>
         <w:tab/>
-      </w:r>
-      <w:r>
-        <w:rPr>
-          <w:rFonts w:ascii="Arial" w:hAnsi="Arial" w:cs="Arial"/>
-          <w:color w:val="000000"/>
-          <w:sz w:val="22"/>
-          <w:szCs w:val="22"/>
-        </w:rPr>
         <w:t>Janay Hernandez</w:t>
       </w:r>
     </w:p>
@@ -388,14 +380,6 @@
           <w:szCs w:val="22"/>
         </w:rPr>
         <w:tab/>
-      </w:r>
-      <w:r>
-        <w:rPr>
-          <w:rFonts w:ascii="Arial" w:hAnsi="Arial" w:cs="Arial"/>
-          <w:color w:val="000000"/>
-          <w:sz w:val="22"/>
-          <w:szCs w:val="22"/>
-        </w:rPr>
         <w:t>Janay Hernandez</w:t>
       </w:r>
     </w:p>
@@ -452,14 +436,6 @@
           <w:szCs w:val="22"/>
         </w:rPr>
         <w:tab/>
-      </w:r>
-      <w:r>
-        <w:rPr>
-          <w:rFonts w:ascii="Arial" w:hAnsi="Arial" w:cs="Arial"/>
-          <w:color w:val="000000"/>
-          <w:sz w:val="22"/>
-          <w:szCs w:val="22"/>
-        </w:rPr>
         <w:t>Josh Boltz</w:t>
       </w:r>
     </w:p>
@@ -516,14 +492,6 @@
           <w:szCs w:val="22"/>
         </w:rPr>
         <w:tab/>
-      </w:r>
-      <w:r>
-        <w:rPr>
-          <w:rFonts w:ascii="Arial" w:hAnsi="Arial" w:cs="Arial"/>
-          <w:color w:val="000000"/>
-          <w:sz w:val="22"/>
-          <w:szCs w:val="22"/>
-        </w:rPr>
         <w:t>Josh Boltz</w:t>
       </w:r>
     </w:p>
@@ -584,14 +552,6 @@
           <w:szCs w:val="22"/>
         </w:rPr>
         <w:tab/>
-      </w:r>
-      <w:r>
-        <w:rPr>
-          <w:rFonts w:ascii="Arial" w:hAnsi="Arial" w:cs="Arial"/>
-          <w:color w:val="000000"/>
-          <w:sz w:val="22"/>
-          <w:szCs w:val="22"/>
-        </w:rPr>
         <w:t xml:space="preserve">Jose </w:t>
       </w:r>
       <w:proofErr w:type="spellStart"/>
@@ -639,14 +599,6 @@
           <w:szCs w:val="22"/>
         </w:rPr>
         <w:tab/>
-      </w:r>
-      <w:r>
-        <w:rPr>
-          <w:rFonts w:ascii="Arial" w:hAnsi="Arial" w:cs="Arial"/>
-          <w:color w:val="000000"/>
-          <w:sz w:val="22"/>
-          <w:szCs w:val="22"/>
-        </w:rPr>
         <w:t>Josh Boltz</w:t>
       </w:r>
     </w:p>
@@ -683,14 +635,6 @@
           <w:szCs w:val="22"/>
         </w:rPr>
         <w:tab/>
-      </w:r>
-      <w:r>
-        <w:rPr>
-          <w:rFonts w:ascii="Arial" w:hAnsi="Arial" w:cs="Arial"/>
-          <w:color w:val="000000"/>
-          <w:sz w:val="22"/>
-          <w:szCs w:val="22"/>
-        </w:rPr>
         <w:t>Josh Boltz</w:t>
       </w:r>
     </w:p>
@@ -781,24 +725,25 @@
           <w:sz w:val="22"/>
           <w:szCs w:val="22"/>
         </w:rPr>
-        <w:t>Skybox                   </w:t>
-      </w:r>
-      <w:r>
-        <w:rPr>
-          <w:rFonts w:ascii="Arial" w:hAnsi="Arial" w:cs="Arial"/>
-          <w:color w:val="000000"/>
-          <w:sz w:val="22"/>
-          <w:szCs w:val="22"/>
-        </w:rPr>
-        <w:tab/>
-      </w:r>
-      <w:r>
-        <w:rPr>
-          <w:rFonts w:ascii="Arial" w:hAnsi="Arial" w:cs="Arial"/>
-          <w:color w:val="000000"/>
-          <w:sz w:val="22"/>
-          <w:szCs w:val="22"/>
-        </w:rPr>
+        <w:t>Skyline.png</w:t>
+      </w:r>
+      <w:r>
+        <w:rPr>
+          <w:rFonts w:ascii="Arial" w:hAnsi="Arial" w:cs="Arial"/>
+          <w:color w:val="000000"/>
+          <w:sz w:val="22"/>
+          <w:szCs w:val="22"/>
+        </w:rPr>
+        <w:t>                   </w:t>
+      </w:r>
+      <w:r>
+        <w:rPr>
+          <w:rFonts w:ascii="Arial" w:hAnsi="Arial" w:cs="Arial"/>
+          <w:color w:val="000000"/>
+          <w:sz w:val="22"/>
+          <w:szCs w:val="22"/>
+        </w:rPr>
+        <w:tab/>
         <w:t xml:space="preserve"> </w:t>
       </w:r>
       <w:r>
@@ -809,23 +754,6 @@
           <w:szCs w:val="22"/>
         </w:rPr>
         <w:tab/>
-      </w:r>
-      <w:r>
-        <w:rPr>
-          <w:rFonts w:ascii="Arial" w:hAnsi="Arial" w:cs="Arial"/>
-          <w:color w:val="000000"/>
-          <w:sz w:val="22"/>
-          <w:szCs w:val="22"/>
-        </w:rPr>
-        <w:tab/>
-      </w:r>
-      <w:r>
-        <w:rPr>
-          <w:rFonts w:ascii="Arial" w:hAnsi="Arial" w:cs="Arial"/>
-          <w:color w:val="000000"/>
-          <w:sz w:val="22"/>
-          <w:szCs w:val="22"/>
-        </w:rPr>
         <w:t>Samara Brown</w:t>
       </w:r>
     </w:p>
@@ -906,14 +834,6 @@
           <w:szCs w:val="22"/>
         </w:rPr>
         <w:tab/>
-      </w:r>
-      <w:r>
-        <w:rPr>
-          <w:rFonts w:ascii="Arial" w:hAnsi="Arial" w:cs="Arial"/>
-          <w:color w:val="000000"/>
-          <w:sz w:val="22"/>
-          <w:szCs w:val="22"/>
-        </w:rPr>
         <w:t>Josh Boltz</w:t>
       </w:r>
     </w:p>
@@ -979,14 +899,6 @@
           <w:szCs w:val="22"/>
         </w:rPr>
         <w:tab/>
-      </w:r>
-      <w:r>
-        <w:rPr>
-          <w:rFonts w:ascii="Arial" w:hAnsi="Arial" w:cs="Arial"/>
-          <w:color w:val="000000"/>
-          <w:sz w:val="22"/>
-          <w:szCs w:val="22"/>
-        </w:rPr>
         <w:t>Josh Boltz</w:t>
       </w:r>
     </w:p>
@@ -1052,14 +964,6 @@
           <w:szCs w:val="22"/>
         </w:rPr>
         <w:tab/>
-      </w:r>
-      <w:r>
-        <w:rPr>
-          <w:rFonts w:ascii="Arial" w:hAnsi="Arial" w:cs="Arial"/>
-          <w:color w:val="000000"/>
-          <w:sz w:val="22"/>
-          <w:szCs w:val="22"/>
-        </w:rPr>
         <w:t>Josh Boltz</w:t>
       </w:r>
     </w:p>
@@ -1125,14 +1029,6 @@
           <w:szCs w:val="22"/>
         </w:rPr>
         <w:tab/>
-      </w:r>
-      <w:r>
-        <w:rPr>
-          <w:rFonts w:ascii="Arial" w:hAnsi="Arial" w:cs="Arial"/>
-          <w:color w:val="000000"/>
-          <w:sz w:val="22"/>
-          <w:szCs w:val="22"/>
-        </w:rPr>
         <w:t>https://kenney.nl/</w:t>
       </w:r>
     </w:p>
@@ -1198,14 +1094,6 @@
           <w:szCs w:val="22"/>
         </w:rPr>
         <w:tab/>
-      </w:r>
-      <w:r>
-        <w:rPr>
-          <w:rFonts w:ascii="Arial" w:hAnsi="Arial" w:cs="Arial"/>
-          <w:color w:val="000000"/>
-          <w:sz w:val="22"/>
-          <w:szCs w:val="22"/>
-        </w:rPr>
         <w:t>https://kenney.nl/</w:t>
       </w:r>
     </w:p>
@@ -1271,14 +1159,6 @@
           <w:szCs w:val="22"/>
         </w:rPr>
         <w:tab/>
-      </w:r>
-      <w:r>
-        <w:rPr>
-          <w:rFonts w:ascii="Arial" w:hAnsi="Arial" w:cs="Arial"/>
-          <w:color w:val="000000"/>
-          <w:sz w:val="22"/>
-          <w:szCs w:val="22"/>
-        </w:rPr>
         <w:t>https://kenney.nl/</w:t>
       </w:r>
     </w:p>
@@ -1344,14 +1224,6 @@
           <w:szCs w:val="22"/>
         </w:rPr>
         <w:tab/>
-      </w:r>
-      <w:r>
-        <w:rPr>
-          <w:rFonts w:ascii="Arial" w:hAnsi="Arial" w:cs="Arial"/>
-          <w:color w:val="000000"/>
-          <w:sz w:val="22"/>
-          <w:szCs w:val="22"/>
-        </w:rPr>
         <w:t>https://kenney.nl/</w:t>
       </w:r>
     </w:p>
@@ -1408,14 +1280,6 @@
           <w:szCs w:val="22"/>
         </w:rPr>
         <w:tab/>
-      </w:r>
-      <w:r>
-        <w:rPr>
-          <w:rFonts w:ascii="Arial" w:hAnsi="Arial" w:cs="Arial"/>
-          <w:color w:val="000000"/>
-          <w:sz w:val="22"/>
-          <w:szCs w:val="22"/>
-        </w:rPr>
         <w:t>https://kenney.nl/</w:t>
       </w:r>
     </w:p>
@@ -1481,14 +1345,6 @@
           <w:szCs w:val="22"/>
         </w:rPr>
         <w:tab/>
-      </w:r>
-      <w:r>
-        <w:rPr>
-          <w:rFonts w:ascii="Arial" w:hAnsi="Arial" w:cs="Arial"/>
-          <w:color w:val="000000"/>
-          <w:sz w:val="22"/>
-          <w:szCs w:val="22"/>
-        </w:rPr>
         <w:t>https://kenney.nl/</w:t>
       </w:r>
     </w:p>
@@ -1545,14 +1401,6 @@
           <w:szCs w:val="22"/>
         </w:rPr>
         <w:tab/>
-      </w:r>
-      <w:r>
-        <w:rPr>
-          <w:rFonts w:ascii="Arial" w:hAnsi="Arial" w:cs="Arial"/>
-          <w:color w:val="000000"/>
-          <w:sz w:val="22"/>
-          <w:szCs w:val="22"/>
-        </w:rPr>
         <w:t>https://kenney.nl/</w:t>
       </w:r>
     </w:p>
@@ -1610,14 +1458,6 @@
           <w:szCs w:val="22"/>
         </w:rPr>
         <w:tab/>
-      </w:r>
-      <w:r>
-        <w:rPr>
-          <w:rFonts w:ascii="Arial" w:hAnsi="Arial" w:cs="Arial"/>
-          <w:color w:val="000000"/>
-          <w:sz w:val="22"/>
-          <w:szCs w:val="22"/>
-        </w:rPr>
         <w:t>https://kenney.nl/</w:t>
       </w:r>
     </w:p>
@@ -1683,14 +1523,6 @@
           <w:szCs w:val="22"/>
         </w:rPr>
         <w:tab/>
-      </w:r>
-      <w:r>
-        <w:rPr>
-          <w:rFonts w:ascii="Arial" w:hAnsi="Arial" w:cs="Arial"/>
-          <w:color w:val="000000"/>
-          <w:sz w:val="22"/>
-          <w:szCs w:val="22"/>
-        </w:rPr>
         <w:t>https://kenney.nl/</w:t>
       </w:r>
     </w:p>
@@ -1756,14 +1588,6 @@
           <w:szCs w:val="22"/>
         </w:rPr>
         <w:tab/>
-      </w:r>
-      <w:r>
-        <w:rPr>
-          <w:rFonts w:ascii="Arial" w:hAnsi="Arial" w:cs="Arial"/>
-          <w:color w:val="000000"/>
-          <w:sz w:val="22"/>
-          <w:szCs w:val="22"/>
-        </w:rPr>
         <w:t>https://kenney.nl/</w:t>
       </w:r>
     </w:p>
@@ -1820,14 +1644,6 @@
           <w:szCs w:val="22"/>
         </w:rPr>
         <w:tab/>
-      </w:r>
-      <w:r>
-        <w:rPr>
-          <w:rFonts w:ascii="Arial" w:hAnsi="Arial" w:cs="Arial"/>
-          <w:color w:val="000000"/>
-          <w:sz w:val="22"/>
-          <w:szCs w:val="22"/>
-        </w:rPr>
         <w:t>https://kenney.nl/</w:t>
       </w:r>
     </w:p>
@@ -1893,14 +1709,6 @@
           <w:szCs w:val="22"/>
         </w:rPr>
         <w:tab/>
-      </w:r>
-      <w:r>
-        <w:rPr>
-          <w:rFonts w:ascii="Arial" w:hAnsi="Arial" w:cs="Arial"/>
-          <w:color w:val="000000"/>
-          <w:sz w:val="22"/>
-          <w:szCs w:val="22"/>
-        </w:rPr>
         <w:t>https://kenney.nl/</w:t>
       </w:r>
     </w:p>
@@ -1966,14 +1774,6 @@
           <w:szCs w:val="22"/>
         </w:rPr>
         <w:tab/>
-      </w:r>
-      <w:r>
-        <w:rPr>
-          <w:rFonts w:ascii="Arial" w:hAnsi="Arial" w:cs="Arial"/>
-          <w:color w:val="000000"/>
-          <w:sz w:val="22"/>
-          <w:szCs w:val="22"/>
-        </w:rPr>
         <w:t>https://kenney.nl/</w:t>
       </w:r>
     </w:p>
@@ -2030,14 +1830,6 @@
           <w:szCs w:val="22"/>
         </w:rPr>
         <w:tab/>
-      </w:r>
-      <w:r>
-        <w:rPr>
-          <w:rFonts w:ascii="Arial" w:hAnsi="Arial" w:cs="Arial"/>
-          <w:color w:val="000000"/>
-          <w:sz w:val="22"/>
-          <w:szCs w:val="22"/>
-        </w:rPr>
         <w:t>https://kenney.nl/</w:t>
       </w:r>
     </w:p>
@@ -2103,14 +1895,6 @@
           <w:szCs w:val="22"/>
         </w:rPr>
         <w:tab/>
-      </w:r>
-      <w:r>
-        <w:rPr>
-          <w:rFonts w:ascii="Arial" w:hAnsi="Arial" w:cs="Arial"/>
-          <w:color w:val="000000"/>
-          <w:sz w:val="22"/>
-          <w:szCs w:val="22"/>
-        </w:rPr>
         <w:t>https://kenney.nl/</w:t>
       </w:r>
     </w:p>
@@ -2167,14 +1951,6 @@
           <w:szCs w:val="22"/>
         </w:rPr>
         <w:tab/>
-      </w:r>
-      <w:r>
-        <w:rPr>
-          <w:rFonts w:ascii="Arial" w:hAnsi="Arial" w:cs="Arial"/>
-          <w:color w:val="000000"/>
-          <w:sz w:val="22"/>
-          <w:szCs w:val="22"/>
-        </w:rPr>
         <w:t>https://kenney.nl/</w:t>
       </w:r>
     </w:p>
@@ -2240,14 +2016,6 @@
           <w:szCs w:val="22"/>
         </w:rPr>
         <w:tab/>
-      </w:r>
-      <w:r>
-        <w:rPr>
-          <w:rFonts w:ascii="Arial" w:hAnsi="Arial" w:cs="Arial"/>
-          <w:color w:val="000000"/>
-          <w:sz w:val="22"/>
-          <w:szCs w:val="22"/>
-        </w:rPr>
         <w:t>https://kenney.nl/</w:t>
       </w:r>
     </w:p>
@@ -2313,14 +2081,6 @@
           <w:szCs w:val="22"/>
         </w:rPr>
         <w:tab/>
-      </w:r>
-      <w:r>
-        <w:rPr>
-          <w:rFonts w:ascii="Arial" w:hAnsi="Arial" w:cs="Arial"/>
-          <w:color w:val="000000"/>
-          <w:sz w:val="22"/>
-          <w:szCs w:val="22"/>
-        </w:rPr>
         <w:t>https://kenney.nl/</w:t>
       </w:r>
     </w:p>
@@ -2386,14 +2146,6 @@
           <w:szCs w:val="22"/>
         </w:rPr>
         <w:tab/>
-      </w:r>
-      <w:r>
-        <w:rPr>
-          <w:rFonts w:ascii="Arial" w:hAnsi="Arial" w:cs="Arial"/>
-          <w:color w:val="000000"/>
-          <w:sz w:val="22"/>
-          <w:szCs w:val="22"/>
-        </w:rPr>
         <w:t>https://kenney.nl/</w:t>
       </w:r>
     </w:p>
@@ -2450,14 +2202,6 @@
           <w:szCs w:val="22"/>
         </w:rPr>
         <w:tab/>
-      </w:r>
-      <w:r>
-        <w:rPr>
-          <w:rFonts w:ascii="Arial" w:hAnsi="Arial" w:cs="Arial"/>
-          <w:color w:val="000000"/>
-          <w:sz w:val="22"/>
-          <w:szCs w:val="22"/>
-        </w:rPr>
         <w:t>https://kenney.nl/</w:t>
       </w:r>
     </w:p>
@@ -2493,7 +2237,6 @@
         </w:rPr>
       </w:pPr>
       <w:proofErr w:type="spellStart"/>
-      <w:proofErr w:type="gramStart"/>
       <w:r>
         <w:rPr>
           <w:rFonts w:ascii="Arial" w:hAnsi="Arial" w:cs="Arial"/>
@@ -2504,7 +2247,6 @@
         <w:t>aim.prefab</w:t>
       </w:r>
       <w:proofErr w:type="spellEnd"/>
-      <w:proofErr w:type="gramEnd"/>
       <w:r>
         <w:rPr>
           <w:rFonts w:ascii="Arial" w:hAnsi="Arial" w:cs="Arial"/>
@@ -2540,14 +2282,6 @@
           <w:szCs w:val="22"/>
         </w:rPr>
         <w:tab/>
-      </w:r>
-      <w:r>
-        <w:rPr>
-          <w:rFonts w:ascii="Arial" w:hAnsi="Arial" w:cs="Arial"/>
-          <w:color w:val="000000"/>
-          <w:sz w:val="22"/>
-          <w:szCs w:val="22"/>
-        </w:rPr>
         <w:t>Samara Brown</w:t>
       </w:r>
     </w:p>
@@ -2568,7 +2302,6 @@
         </w:rPr>
       </w:pPr>
       <w:proofErr w:type="spellStart"/>
-      <w:proofErr w:type="gramStart"/>
       <w:r>
         <w:rPr>
           <w:rFonts w:ascii="Arial" w:hAnsi="Arial" w:cs="Arial"/>
@@ -2579,7 +2312,6 @@
         <w:t>explosion.prefab</w:t>
       </w:r>
       <w:proofErr w:type="spellEnd"/>
-      <w:proofErr w:type="gramEnd"/>
       <w:r>
         <w:rPr>
           <w:rFonts w:ascii="Arial" w:hAnsi="Arial" w:cs="Arial"/>
@@ -2606,14 +2338,6 @@
           <w:szCs w:val="22"/>
         </w:rPr>
         <w:tab/>
-      </w:r>
-      <w:r>
-        <w:rPr>
-          <w:rFonts w:ascii="Arial" w:hAnsi="Arial" w:cs="Arial"/>
-          <w:color w:val="000000"/>
-          <w:sz w:val="22"/>
-          <w:szCs w:val="22"/>
-        </w:rPr>
         <w:t xml:space="preserve">Jose </w:t>
       </w:r>
       <w:proofErr w:type="spellStart"/>
@@ -2681,14 +2405,6 @@
           <w:szCs w:val="22"/>
         </w:rPr>
         <w:tab/>
-      </w:r>
-      <w:r>
-        <w:rPr>
-          <w:rFonts w:ascii="Arial" w:hAnsi="Arial" w:cs="Arial"/>
-          <w:color w:val="000000"/>
-          <w:sz w:val="22"/>
-          <w:szCs w:val="22"/>
-        </w:rPr>
         <w:t xml:space="preserve">Josh Boltz &amp; Janay Hernandez &amp; Jose </w:t>
       </w:r>
       <w:proofErr w:type="spellStart"/>
@@ -2765,14 +2481,6 @@
           <w:szCs w:val="22"/>
         </w:rPr>
         <w:tab/>
-      </w:r>
-      <w:r>
-        <w:rPr>
-          <w:rFonts w:ascii="Arial" w:hAnsi="Arial" w:cs="Arial"/>
-          <w:color w:val="000000"/>
-          <w:sz w:val="22"/>
-          <w:szCs w:val="22"/>
-        </w:rPr>
         <w:t>Josh Boltz</w:t>
       </w:r>
     </w:p>
@@ -2829,14 +2537,6 @@
           <w:szCs w:val="22"/>
         </w:rPr>
         <w:tab/>
-      </w:r>
-      <w:r>
-        <w:rPr>
-          <w:rFonts w:ascii="Arial" w:hAnsi="Arial" w:cs="Arial"/>
-          <w:color w:val="000000"/>
-          <w:sz w:val="22"/>
-          <w:szCs w:val="22"/>
-        </w:rPr>
         <w:t>Josh Boltz</w:t>
       </w:r>
     </w:p>
@@ -2908,14 +2608,6 @@
           <w:szCs w:val="22"/>
         </w:rPr>
         <w:tab/>
-      </w:r>
-      <w:r>
-        <w:rPr>
-          <w:rFonts w:ascii="Arial" w:hAnsi="Arial" w:cs="Arial"/>
-          <w:color w:val="000000"/>
-          <w:sz w:val="22"/>
-          <w:szCs w:val="22"/>
-        </w:rPr>
         <w:t>All four of us</w:t>
       </w:r>
     </w:p>
@@ -2972,14 +2664,6 @@
           <w:szCs w:val="22"/>
         </w:rPr>
         <w:tab/>
-      </w:r>
-      <w:r>
-        <w:rPr>
-          <w:rFonts w:ascii="Arial" w:hAnsi="Arial" w:cs="Arial"/>
-          <w:color w:val="000000"/>
-          <w:sz w:val="22"/>
-          <w:szCs w:val="22"/>
-        </w:rPr>
         <w:t>All four of us</w:t>
       </w:r>
     </w:p>
@@ -3036,14 +2720,6 @@
           <w:szCs w:val="22"/>
         </w:rPr>
         <w:tab/>
-      </w:r>
-      <w:r>
-        <w:rPr>
-          <w:rFonts w:ascii="Arial" w:hAnsi="Arial" w:cs="Arial"/>
-          <w:color w:val="000000"/>
-          <w:sz w:val="22"/>
-          <w:szCs w:val="22"/>
-        </w:rPr>
         <w:t>All four of us</w:t>
       </w:r>
     </w:p>
@@ -3091,14 +2767,6 @@
           <w:szCs w:val="22"/>
         </w:rPr>
         <w:tab/>
-      </w:r>
-      <w:r>
-        <w:rPr>
-          <w:rFonts w:ascii="Arial" w:hAnsi="Arial" w:cs="Arial"/>
-          <w:color w:val="000000"/>
-          <w:sz w:val="22"/>
-          <w:szCs w:val="22"/>
-        </w:rPr>
         <w:t>All four of us</w:t>
       </w:r>
     </w:p>
@@ -3155,14 +2823,6 @@
           <w:szCs w:val="22"/>
         </w:rPr>
         <w:tab/>
-      </w:r>
-      <w:r>
-        <w:rPr>
-          <w:rFonts w:ascii="Arial" w:hAnsi="Arial" w:cs="Arial"/>
-          <w:color w:val="000000"/>
-          <w:sz w:val="22"/>
-          <w:szCs w:val="22"/>
-        </w:rPr>
         <w:t>All four of us</w:t>
       </w:r>
     </w:p>
@@ -3234,14 +2894,6 @@
           <w:szCs w:val="22"/>
         </w:rPr>
         <w:tab/>
-      </w:r>
-      <w:r>
-        <w:rPr>
-          <w:rFonts w:ascii="Arial" w:hAnsi="Arial" w:cs="Arial"/>
-          <w:color w:val="000000"/>
-          <w:sz w:val="22"/>
-          <w:szCs w:val="22"/>
-        </w:rPr>
         <w:t xml:space="preserve">Jose </w:t>
       </w:r>
       <w:proofErr w:type="spellStart"/>
@@ -3318,14 +2970,6 @@
           <w:szCs w:val="22"/>
         </w:rPr>
         <w:tab/>
-      </w:r>
-      <w:r>
-        <w:rPr>
-          <w:rFonts w:ascii="Arial" w:hAnsi="Arial" w:cs="Arial"/>
-          <w:color w:val="000000"/>
-          <w:sz w:val="22"/>
-          <w:szCs w:val="22"/>
-        </w:rPr>
         <w:t xml:space="preserve">Josh Boltz &amp; Jose </w:t>
       </w:r>
       <w:proofErr w:type="spellStart"/>
@@ -3393,14 +3037,6 @@
           <w:szCs w:val="22"/>
         </w:rPr>
         <w:tab/>
-      </w:r>
-      <w:r>
-        <w:rPr>
-          <w:rFonts w:ascii="Arial" w:hAnsi="Arial" w:cs="Arial"/>
-          <w:color w:val="000000"/>
-          <w:sz w:val="22"/>
-          <w:szCs w:val="22"/>
-        </w:rPr>
         <w:t>Josh Boltz</w:t>
       </w:r>
     </w:p>
@@ -3457,14 +3093,6 @@
           <w:szCs w:val="22"/>
         </w:rPr>
         <w:tab/>
-      </w:r>
-      <w:r>
-        <w:rPr>
-          <w:rFonts w:ascii="Arial" w:hAnsi="Arial" w:cs="Arial"/>
-          <w:color w:val="000000"/>
-          <w:sz w:val="22"/>
-          <w:szCs w:val="22"/>
-        </w:rPr>
         <w:t>Josh Boltz</w:t>
       </w:r>
     </w:p>
@@ -3521,14 +3149,6 @@
           <w:szCs w:val="22"/>
         </w:rPr>
         <w:tab/>
-      </w:r>
-      <w:r>
-        <w:rPr>
-          <w:rFonts w:ascii="Arial" w:hAnsi="Arial" w:cs="Arial"/>
-          <w:color w:val="000000"/>
-          <w:sz w:val="22"/>
-          <w:szCs w:val="22"/>
-        </w:rPr>
         <w:t>Josh Boltz</w:t>
       </w:r>
     </w:p>
@@ -3594,15 +3214,7 @@
           <w:szCs w:val="22"/>
         </w:rPr>
         <w:tab/>
-      </w:r>
-      <w:r>
-        <w:rPr>
-          <w:rFonts w:ascii="Arial" w:hAnsi="Arial" w:cs="Arial"/>
-          <w:color w:val="000000"/>
-          <w:sz w:val="22"/>
-          <w:szCs w:val="22"/>
-        </w:rPr>
-        <w:t>Josh Boltz &amp; Samara Brown</w:t>
+        <w:t>Josh Boltz</w:t>
       </w:r>
     </w:p>
     <w:p>
@@ -3629,7 +3241,7 @@
           <w:sz w:val="22"/>
           <w:szCs w:val="22"/>
         </w:rPr>
-        <w:t>TargetSpawner.cs</w:t>
+        <w:t>AudioManager.cs</w:t>
       </w:r>
       <w:proofErr w:type="spellEnd"/>
       <w:r>
@@ -3639,34 +3251,26 @@
           <w:sz w:val="22"/>
           <w:szCs w:val="22"/>
         </w:rPr>
-        <w:t xml:space="preserve">            </w:t>
-      </w:r>
-      <w:r>
-        <w:rPr>
-          <w:rFonts w:ascii="Arial" w:hAnsi="Arial" w:cs="Arial"/>
-          <w:color w:val="000000"/>
-          <w:sz w:val="22"/>
-          <w:szCs w:val="22"/>
-        </w:rPr>
-        <w:tab/>
-      </w:r>
-      <w:r>
-        <w:rPr>
-          <w:rFonts w:ascii="Arial" w:hAnsi="Arial" w:cs="Arial"/>
-          <w:color w:val="000000"/>
-          <w:sz w:val="22"/>
-          <w:szCs w:val="22"/>
-        </w:rPr>
-        <w:tab/>
-      </w:r>
-      <w:r>
-        <w:rPr>
-          <w:rFonts w:ascii="Arial" w:hAnsi="Arial" w:cs="Arial"/>
-          <w:color w:val="000000"/>
-          <w:sz w:val="22"/>
-          <w:szCs w:val="22"/>
-        </w:rPr>
-        <w:t>Josh Boltz</w:t>
+        <w:tab/>
+      </w:r>
+      <w:r>
+        <w:rPr>
+          <w:rFonts w:ascii="Arial" w:hAnsi="Arial" w:cs="Arial"/>
+          <w:color w:val="000000"/>
+          <w:sz w:val="22"/>
+          <w:szCs w:val="22"/>
+        </w:rPr>
+        <w:tab/>
+      </w:r>
+      <w:r>
+        <w:rPr>
+          <w:rFonts w:ascii="Arial" w:hAnsi="Arial" w:cs="Arial"/>
+          <w:color w:val="000000"/>
+          <w:sz w:val="22"/>
+          <w:szCs w:val="22"/>
+        </w:rPr>
+        <w:tab/>
+        <w:t>Samara Brown</w:t>
       </w:r>
     </w:p>
     <w:p>
@@ -3693,6 +3297,62 @@
           <w:sz w:val="22"/>
           <w:szCs w:val="22"/>
         </w:rPr>
+        <w:t>TargetSpawner.cs</w:t>
+      </w:r>
+      <w:proofErr w:type="spellEnd"/>
+      <w:r>
+        <w:rPr>
+          <w:rFonts w:ascii="Arial" w:hAnsi="Arial" w:cs="Arial"/>
+          <w:color w:val="000000"/>
+          <w:sz w:val="22"/>
+          <w:szCs w:val="22"/>
+        </w:rPr>
+        <w:t xml:space="preserve">            </w:t>
+      </w:r>
+      <w:r>
+        <w:rPr>
+          <w:rFonts w:ascii="Arial" w:hAnsi="Arial" w:cs="Arial"/>
+          <w:color w:val="000000"/>
+          <w:sz w:val="22"/>
+          <w:szCs w:val="22"/>
+        </w:rPr>
+        <w:tab/>
+      </w:r>
+      <w:r>
+        <w:rPr>
+          <w:rFonts w:ascii="Arial" w:hAnsi="Arial" w:cs="Arial"/>
+          <w:color w:val="000000"/>
+          <w:sz w:val="22"/>
+          <w:szCs w:val="22"/>
+        </w:rPr>
+        <w:tab/>
+        <w:t>Josh Boltz</w:t>
+      </w:r>
+    </w:p>
+    <w:p>
+      <w:pPr>
+        <w:pStyle w:val="NormalWeb"/>
+        <w:numPr>
+          <w:ilvl w:val="0"/>
+          <w:numId w:val="13"/>
+        </w:numPr>
+        <w:spacing w:before="0" w:beforeAutospacing="0" w:after="0" w:afterAutospacing="0"/>
+        <w:textAlignment w:val="baseline"/>
+        <w:rPr>
+          <w:rFonts w:ascii="Arial" w:hAnsi="Arial" w:cs="Arial"/>
+          <w:color w:val="000000"/>
+          <w:sz w:val="22"/>
+          <w:szCs w:val="22"/>
+        </w:rPr>
+      </w:pPr>
+      <w:proofErr w:type="spellStart"/>
+      <w:r>
+        <w:rPr>
+          <w:rFonts w:ascii="Arial" w:hAnsi="Arial" w:cs="Arial"/>
+          <w:color w:val="000000"/>
+          <w:sz w:val="22"/>
+          <w:szCs w:val="22"/>
+        </w:rPr>
         <w:t>Target.cs</w:t>
       </w:r>
       <w:proofErr w:type="spellEnd"/>
@@ -3731,14 +3391,6 @@
           <w:szCs w:val="22"/>
         </w:rPr>
         <w:tab/>
-      </w:r>
-      <w:r>
-        <w:rPr>
-          <w:rFonts w:ascii="Arial" w:hAnsi="Arial" w:cs="Arial"/>
-          <w:color w:val="000000"/>
-          <w:sz w:val="22"/>
-          <w:szCs w:val="22"/>
-        </w:rPr>
         <w:t xml:space="preserve">Josh Boltz &amp; Janay Hernandez &amp; Jose </w:t>
       </w:r>
       <w:proofErr w:type="spellStart"/>
@@ -3810,14 +3462,6 @@
           <w:szCs w:val="22"/>
         </w:rPr>
         <w:tab/>
-      </w:r>
-      <w:r>
-        <w:rPr>
-          <w:rFonts w:ascii="Arial" w:hAnsi="Arial" w:cs="Arial"/>
-          <w:color w:val="000000"/>
-          <w:sz w:val="22"/>
-          <w:szCs w:val="22"/>
-        </w:rPr>
         <w:t>Janay Hernandez</w:t>
       </w:r>
       <w:r>
@@ -3863,14 +3507,6 @@
           <w:szCs w:val="22"/>
         </w:rPr>
         <w:tab/>
-      </w:r>
-      <w:r>
-        <w:rPr>
-          <w:rFonts w:ascii="Arial" w:hAnsi="Arial" w:cs="Arial"/>
-          <w:color w:val="000000"/>
-          <w:sz w:val="22"/>
-          <w:szCs w:val="22"/>
-        </w:rPr>
         <w:t>Janay Hernandez</w:t>
       </w:r>
       <w:r>
@@ -3925,14 +3561,6 @@
           <w:szCs w:val="22"/>
         </w:rPr>
         <w:tab/>
-      </w:r>
-      <w:r>
-        <w:rPr>
-          <w:rFonts w:ascii="Arial" w:hAnsi="Arial" w:cs="Arial"/>
-          <w:color w:val="000000"/>
-          <w:sz w:val="22"/>
-          <w:szCs w:val="22"/>
-        </w:rPr>
         <w:t>Janay Hernandez</w:t>
       </w:r>
       <w:r>
@@ -3968,34 +3596,44 @@
           <w:sz w:val="22"/>
           <w:szCs w:val="22"/>
         </w:rPr>
-        <w:t xml:space="preserve">arrowShot.mp3            </w:t>
-      </w:r>
-      <w:r>
-        <w:rPr>
-          <w:rFonts w:ascii="Arial" w:hAnsi="Arial" w:cs="Arial"/>
-          <w:color w:val="000000"/>
-          <w:sz w:val="22"/>
-          <w:szCs w:val="22"/>
-        </w:rPr>
-        <w:tab/>
-      </w:r>
-      <w:r>
-        <w:rPr>
-          <w:rFonts w:ascii="Arial" w:hAnsi="Arial" w:cs="Arial"/>
-          <w:color w:val="000000"/>
-          <w:sz w:val="22"/>
-          <w:szCs w:val="22"/>
-        </w:rPr>
-        <w:tab/>
-      </w:r>
-      <w:r>
-        <w:rPr>
-          <w:rFonts w:ascii="Arial" w:hAnsi="Arial" w:cs="Arial"/>
-          <w:color w:val="000000"/>
-          <w:sz w:val="22"/>
-          <w:szCs w:val="22"/>
-        </w:rPr>
+        <w:t>ButtonClick</w:t>
+      </w:r>
+      <w:r>
+        <w:rPr>
+          <w:rFonts w:ascii="Arial" w:hAnsi="Arial" w:cs="Arial"/>
+          <w:color w:val="000000"/>
+          <w:sz w:val="22"/>
+          <w:szCs w:val="22"/>
+        </w:rPr>
+        <w:t xml:space="preserve">.mp3            </w:t>
+      </w:r>
+      <w:r>
+        <w:rPr>
+          <w:rFonts w:ascii="Arial" w:hAnsi="Arial" w:cs="Arial"/>
+          <w:color w:val="000000"/>
+          <w:sz w:val="22"/>
+          <w:szCs w:val="22"/>
+        </w:rPr>
+        <w:tab/>
+      </w:r>
+      <w:r>
+        <w:rPr>
+          <w:rFonts w:ascii="Arial" w:hAnsi="Arial" w:cs="Arial"/>
+          <w:color w:val="000000"/>
+          <w:sz w:val="22"/>
+          <w:szCs w:val="22"/>
+        </w:rPr>
+        <w:tab/>
         <w:t>Samara Brown</w:t>
+      </w:r>
+      <w:r>
+        <w:rPr>
+          <w:rFonts w:ascii="Arial" w:hAnsi="Arial" w:cs="Arial"/>
+          <w:color w:val="000000"/>
+          <w:sz w:val="22"/>
+          <w:szCs w:val="22"/>
+        </w:rPr>
+        <w:t>**</w:t>
       </w:r>
     </w:p>
     <w:p>
@@ -4064,14 +3702,6 @@
           <w:szCs w:val="22"/>
         </w:rPr>
         <w:tab/>
-      </w:r>
-      <w:r>
-        <w:rPr>
-          <w:rFonts w:ascii="Arial" w:hAnsi="Arial" w:cs="Arial"/>
-          <w:color w:val="000000"/>
-          <w:sz w:val="22"/>
-          <w:szCs w:val="22"/>
-        </w:rPr>
         <w:t>Josh Boltz</w:t>
       </w:r>
     </w:p>
@@ -4117,14 +3747,6 @@
           <w:szCs w:val="22"/>
         </w:rPr>
         <w:tab/>
-      </w:r>
-      <w:r>
-        <w:rPr>
-          <w:rFonts w:ascii="Arial" w:hAnsi="Arial" w:cs="Arial"/>
-          <w:color w:val="000000"/>
-          <w:sz w:val="22"/>
-          <w:szCs w:val="22"/>
-        </w:rPr>
         <w:t>Samara Brown</w:t>
       </w:r>
     </w:p>
@@ -4182,6 +3804,12 @@
       </w:hyperlink>
     </w:p>
     <w:p>
+      <w:pPr>
+        <w:rPr>
+          <w:rFonts w:ascii="Arial" w:eastAsia="Times New Roman" w:hAnsi="Arial" w:cs="Arial"/>
+          <w:color w:val="000000"/>
+        </w:rPr>
+      </w:pPr>
       <w:r>
         <w:rPr>
           <w:rFonts w:ascii="Cambria Math" w:eastAsia="Times New Roman" w:hAnsi="Cambria Math" w:cs="Cambria Math"/>
@@ -4228,6 +3856,28 @@
           <w:color w:val="000000"/>
         </w:rPr>
         <w:t>)</w:t>
+      </w:r>
+    </w:p>
+    <w:p>
+      <w:pPr>
+        <w:rPr>
+          <w:rFonts w:ascii="Arial" w:eastAsia="Times New Roman" w:hAnsi="Arial" w:cs="Arial"/>
+          <w:color w:val="000000"/>
+        </w:rPr>
+      </w:pPr>
+      <w:r>
+        <w:rPr>
+          <w:rFonts w:ascii="Arial" w:eastAsia="Times New Roman" w:hAnsi="Arial" w:cs="Arial"/>
+          <w:color w:val="000000"/>
+        </w:rPr>
+        <w:t xml:space="preserve">** Button click sounds from: </w:t>
+      </w:r>
+      <w:r>
+        <w:rPr>
+          <w:rFonts w:ascii="Arial" w:eastAsia="Times New Roman" w:hAnsi="Arial" w:cs="Arial"/>
+          <w:color w:val="000000"/>
+        </w:rPr>
+        <w:t>https://www.fesliyanstudios.com/royalty-free-sound-effects-download/video-game-menu-153</w:t>
       </w:r>
     </w:p>
     <w:sectPr>

</xml_diff>